<commit_message>
Avances en la semilla y modificiacion modelos
</commit_message>
<xml_diff>
--- a/Tareas/Core/PRACTICA OBLIGATORIA CORE.docx
+++ b/Tareas/Core/PRACTICA OBLIGATORIA CORE.docx
@@ -184,7 +184,7 @@
                     <pic:cNvPicPr/>
                   </pic:nvPicPr>
                   <pic:blipFill>
-                    <a:blip r:embed="rId5" cstate="print">
+                    <a:blip r:embed="rId8" cstate="print">
                       <a:extLst>
                         <a:ext uri="{28A0092B-C50C-407E-A947-70E740481C1C}">
                           <a14:useLocalDpi xmlns:a14="http://schemas.microsoft.com/office/drawing/2010/main" val="0"/>
@@ -640,11 +640,48 @@
           <w:rFonts w:ascii="Comic Sans MS" w:hAnsi="Comic Sans MS"/>
         </w:rPr>
       </w:pPr>
+      <w:bookmarkStart w:id="0" w:name="_GoBack"/>
+      <w:bookmarkEnd w:id="0"/>
+      <w:r>
+        <w:rPr>
+          <w:rFonts w:ascii="Comic Sans MS" w:hAnsi="Comic Sans MS"/>
+        </w:rPr>
+        <w:t xml:space="preserve">[Antes] </w:t>
+      </w:r>
       <w:r>
         <w:rPr>
           <w:rFonts w:ascii="Comic Sans MS" w:hAnsi="Comic Sans MS"/>
         </w:rPr>
         <w:t>Pueden apuntarse a grupos</w:t>
+      </w:r>
+    </w:p>
+    <w:p>
+      <w:pPr>
+        <w:numPr>
+          <w:ilvl w:val="2"/>
+          <w:numId w:val="1"/>
+        </w:numPr>
+        <w:rPr>
+          <w:rFonts w:ascii="Comic Sans MS" w:hAnsi="Comic Sans MS"/>
+        </w:rPr>
+      </w:pPr>
+      <w:r>
+        <w:rPr>
+          <w:rFonts w:ascii="Comic Sans MS" w:hAnsi="Comic Sans MS"/>
+        </w:rPr>
+        <w:t>[Nuevo]</w:t>
+      </w:r>
+      <w:r>
+        <w:rPr>
+          <w:rFonts w:ascii="Comic Sans MS" w:hAnsi="Comic Sans MS"/>
+        </w:rPr>
+        <w:t xml:space="preserve">Pueden apuntarse a </w:t>
+      </w:r>
+      <w:r>
+        <w:rPr>
+          <w:rFonts w:ascii="Comic Sans MS" w:hAnsi="Comic Sans MS"/>
+        </w:rPr>
+        <w:t>cursos</w:t>
       </w:r>
     </w:p>
     <w:p>
@@ -1216,7 +1253,7 @@
                     </pic:cNvPicPr>
                   </pic:nvPicPr>
                   <pic:blipFill>
-                    <a:blip r:embed="rId6" cstate="print">
+                    <a:blip r:embed="rId9" cstate="print">
                       <a:extLst>
                         <a:ext uri="{28A0092B-C50C-407E-A947-70E740481C1C}">
                           <a14:useLocalDpi xmlns:a14="http://schemas.microsoft.com/office/drawing/2010/main" val="0"/>
@@ -1432,7 +1469,7 @@
                     </pic:cNvPicPr>
                   </pic:nvPicPr>
                   <pic:blipFill>
-                    <a:blip r:embed="rId7">
+                    <a:blip r:embed="rId10">
                       <a:extLst>
                         <a:ext uri="{28A0092B-C50C-407E-A947-70E740481C1C}">
                           <a14:useLocalDpi xmlns:a14="http://schemas.microsoft.com/office/drawing/2010/main" val="0"/>
@@ -1520,16 +1557,8 @@
           <w:b/>
           <w:bCs/>
         </w:rPr>
-        <w:t xml:space="preserve">La abuela Smith creó esta empresa familiar hace medio siglo cuando poca gente conocía Internet. Los residentes locales le decían lo que </w:t>
-      </w:r>
-      <w:r>
-        <w:rPr>
-          <w:rFonts w:ascii="Comic Sans MS" w:hAnsi="Comic Sans MS"/>
-          <w:b/>
-          <w:bCs/>
-        </w:rPr>
         <w:lastRenderedPageBreak/>
-        <w:t xml:space="preserve">querían, cuanto </w:t>
+        <w:t xml:space="preserve">La abuela Smith creó esta empresa familiar hace medio siglo cuando poca gente conocía Internet. Los residentes locales le decían lo que querían, cuanto </w:t>
       </w:r>
       <w:r>
         <w:rPr>
@@ -2158,6 +2187,7 @@
           <w:b/>
           <w:bCs/>
         </w:rPr>
+        <w:lastRenderedPageBreak/>
         <w:t xml:space="preserve">Cada pedido es sólo de un cliente. Un pedido tiene una fecha y hora de pedido, un estado de pedido y un </w:t>
       </w:r>
       <w:proofErr w:type="spellStart"/>
@@ -2176,16 +2206,7 @@
           <w:b/>
           <w:bCs/>
         </w:rPr>
-        <w:t xml:space="preserve"> que el usuario deja </w:t>
-      </w:r>
-      <w:r>
-        <w:rPr>
-          <w:rFonts w:ascii="Comic Sans MS" w:hAnsi="Comic Sans MS"/>
-          <w:b/>
-          <w:bCs/>
-        </w:rPr>
-        <w:lastRenderedPageBreak/>
-        <w:t>para este pedido</w:t>
+        <w:t xml:space="preserve"> que el usuario deja para este pedido</w:t>
       </w:r>
       <w:r>
         <w:rPr>
@@ -2367,8 +2388,6 @@
         </w:rPr>
         <w:t xml:space="preserve"> </w:t>
       </w:r>
-      <w:bookmarkStart w:id="0" w:name="_GoBack"/>
-      <w:bookmarkEnd w:id="0"/>
       <w:r>
         <w:rPr>
           <w:rFonts w:ascii="Comic Sans MS" w:hAnsi="Comic Sans MS"/>
@@ -5213,6 +5232,15 @@
 </file>
 
 <file path=customXml/item1.xml><?xml version="1.0" encoding="utf-8"?>
+<?mso-contentType ?>
+<FormTemplates xmlns="http://schemas.microsoft.com/sharepoint/v3/contenttype/forms">
+  <Display>DocumentLibraryForm</Display>
+  <Edit>DocumentLibraryForm</Edit>
+  <New>DocumentLibraryForm</New>
+</FormTemplates>
+</file>
+
+<file path=customXml/item2.xml><?xml version="1.0" encoding="utf-8"?>
 <ct:contentTypeSchema xmlns:ct="http://schemas.microsoft.com/office/2006/metadata/contentType" xmlns:ma="http://schemas.microsoft.com/office/2006/metadata/properties/metaAttributes" ct:_="" ma:_="" ma:contentTypeName="Documento" ma:contentTypeID="0x0101004BFB3DDFCE8F3D4AAF77DEDED0407683" ma:contentTypeVersion="5" ma:contentTypeDescription="Crear nuevo documento." ma:contentTypeScope="" ma:versionID="28acea3f23ffdea51672f104850dd0ca">
   <xsd:schema xmlns:xsd="http://www.w3.org/2001/XMLSchema" xmlns:xs="http://www.w3.org/2001/XMLSchema" xmlns:p="http://schemas.microsoft.com/office/2006/metadata/properties" xmlns:ns2="f2a14179-1ae7-46aa-b8ba-91f3b1f450c8" targetNamespace="http://schemas.microsoft.com/office/2006/metadata/properties" ma:root="true" ma:fieldsID="5ab5d1445f7b1b66381493fd875a1287" ns2:_="">
     <xsd:import namespace="f2a14179-1ae7-46aa-b8ba-91f3b1f450c8"/>
@@ -5362,15 +5390,6 @@
 </ct:contentTypeSchema>
 </file>
 
-<file path=customXml/item2.xml><?xml version="1.0" encoding="utf-8"?>
-<?mso-contentType ?>
-<FormTemplates xmlns="http://schemas.microsoft.com/sharepoint/v3/contenttype/forms">
-  <Display>DocumentLibraryForm</Display>
-  <Edit>DocumentLibraryForm</Edit>
-  <New>DocumentLibraryForm</New>
-</FormTemplates>
-</file>
-
 <file path=customXml/item3.xml><?xml version="1.0" encoding="utf-8"?>
 <p:properties xmlns:p="http://schemas.microsoft.com/office/2006/metadata/properties" xmlns:xsi="http://www.w3.org/2001/XMLSchema-instance" xmlns:pc="http://schemas.microsoft.com/office/infopath/2007/PartnerControls">
   <documentManagement>
@@ -5380,13 +5399,37 @@
 </file>
 
 <file path=customXml/itemProps1.xml><?xml version="1.0" encoding="utf-8"?>
-<ds:datastoreItem xmlns:ds="http://schemas.openxmlformats.org/officeDocument/2006/customXml" ds:itemID="{E2464FB6-F4E1-4355-8C2A-98FFD37BE429}"/>
+<ds:datastoreItem xmlns:ds="http://schemas.openxmlformats.org/officeDocument/2006/customXml" ds:itemID="{CBC04C86-A916-4812-900E-62C895CF5872}">
+  <ds:schemaRefs>
+    <ds:schemaRef ds:uri="http://schemas.microsoft.com/sharepoint/v3/contenttype/forms"/>
+  </ds:schemaRefs>
+</ds:datastoreItem>
 </file>
 
 <file path=customXml/itemProps2.xml><?xml version="1.0" encoding="utf-8"?>
-<ds:datastoreItem xmlns:ds="http://schemas.openxmlformats.org/officeDocument/2006/customXml" ds:itemID="{CBC04C86-A916-4812-900E-62C895CF5872}"/>
+<ds:datastoreItem xmlns:ds="http://schemas.openxmlformats.org/officeDocument/2006/customXml" ds:itemID="{E2464FB6-F4E1-4355-8C2A-98FFD37BE429}">
+  <ds:schemaRefs>
+    <ds:schemaRef ds:uri="http://schemas.microsoft.com/office/2006/metadata/contentType"/>
+    <ds:schemaRef ds:uri="http://schemas.microsoft.com/office/2006/metadata/properties/metaAttributes"/>
+    <ds:schemaRef ds:uri="http://www.w3.org/2001/XMLSchema"/>
+    <ds:schemaRef ds:uri="http://schemas.microsoft.com/office/2006/metadata/properties"/>
+    <ds:schemaRef ds:uri="f2a14179-1ae7-46aa-b8ba-91f3b1f450c8"/>
+    <ds:schemaRef ds:uri="http://schemas.microsoft.com/office/2006/documentManagement/types"/>
+    <ds:schemaRef ds:uri="http://schemas.microsoft.com/office/infopath/2007/PartnerControls"/>
+    <ds:schemaRef ds:uri="http://schemas.openxmlformats.org/package/2006/metadata/core-properties"/>
+    <ds:schemaRef ds:uri="http://purl.org/dc/elements/1.1/"/>
+    <ds:schemaRef ds:uri="http://purl.org/dc/terms/"/>
+    <ds:schemaRef ds:uri="http://schemas.microsoft.com/internal/obd"/>
+  </ds:schemaRefs>
+</ds:datastoreItem>
 </file>
 
 <file path=customXml/itemProps3.xml><?xml version="1.0" encoding="utf-8"?>
-<ds:datastoreItem xmlns:ds="http://schemas.openxmlformats.org/officeDocument/2006/customXml" ds:itemID="{9B831F2D-DB93-431E-87A5-78C7699FAD34}"/>
+<ds:datastoreItem xmlns:ds="http://schemas.openxmlformats.org/officeDocument/2006/customXml" ds:itemID="{9B831F2D-DB93-431E-87A5-78C7699FAD34}">
+  <ds:schemaRefs>
+    <ds:schemaRef ds:uri="http://schemas.microsoft.com/office/2006/metadata/properties"/>
+    <ds:schemaRef ds:uri="http://schemas.microsoft.com/office/infopath/2007/PartnerControls"/>
+    <ds:schemaRef ds:uri="f2a14179-1ae7-46aa-b8ba-91f3b1f450c8"/>
+  </ds:schemaRefs>
+</ds:datastoreItem>
 </file>
</xml_diff>